<commit_message>
Update Report and add pdf
</commit_message>
<xml_diff>
--- a/ML Project Fashion MNIST VAE Report.docx
+++ b/ML Project Fashion MNIST VAE Report.docx
@@ -196,7 +196,29 @@
           <w:sz w:val="32"/>
           <w:szCs w:val="32"/>
         </w:rPr>
-        <w:t>Fashion MNIST VAE</w:t>
+        <w:t xml:space="preserve">Fashion </w:t>
+      </w:r>
+      <w:proofErr w:type="spellStart"/>
+      <w:r>
+        <w:rPr>
+          <w:rFonts w:ascii="Cambria" w:hAnsi="Cambria"/>
+          <w:b/>
+          <w:bCs/>
+          <w:sz w:val="32"/>
+          <w:szCs w:val="32"/>
+        </w:rPr>
+        <w:t>MNIST</w:t>
+      </w:r>
+      <w:proofErr w:type="spellEnd"/>
+      <w:r>
+        <w:rPr>
+          <w:rFonts w:ascii="Cambria" w:hAnsi="Cambria"/>
+          <w:b/>
+          <w:bCs/>
+          <w:sz w:val="32"/>
+          <w:szCs w:val="32"/>
+        </w:rPr>
+        <w:t xml:space="preserve"> VAE</w:t>
       </w:r>
     </w:p>
     <w:p>
@@ -205,14 +227,7 @@
           <w:rFonts w:hint="cs"/>
           <w:rtl/>
         </w:rPr>
-        <w:t>آدرس مخزن کد پروژه</w:t>
-      </w:r>
-      <w:r>
-        <w:rPr>
-          <w:rFonts w:hint="cs"/>
-          <w:rtl/>
-        </w:rPr>
-        <w:t xml:space="preserve">: </w:t>
+        <w:t xml:space="preserve">آدرس مخزن کد پروژه: </w:t>
       </w:r>
       <w:hyperlink r:id="rId6" w:history="1">
         <w:r>
@@ -235,45 +250,912 @@
       <w:pPr>
         <w:pStyle w:val="Heading2"/>
         <w:rPr>
+          <w:rtl/>
+        </w:rPr>
+      </w:pPr>
+      <w:r>
+        <w:rPr>
+          <w:rFonts w:hint="cs"/>
+          <w:rtl/>
+        </w:rPr>
+        <w:t>فاز اول</w:t>
+      </w:r>
+      <w:r>
+        <w:rPr>
+          <w:rFonts w:hint="cs"/>
+          <w:rtl/>
+        </w:rPr>
+        <w:t>:</w:t>
+      </w:r>
+      <w:r>
+        <w:rPr>
+          <w:rFonts w:hint="cs"/>
+          <w:rtl/>
+        </w:rPr>
+        <w:t xml:space="preserve"> آماده سازی داده ها و تحلیل اکتشافی</w:t>
+      </w:r>
+    </w:p>
+    <w:p>
+      <w:pPr>
+        <w:rPr>
+          <w:rFonts w:ascii="Cambria" w:hAnsi="Cambria"/>
+          <w:rtl/>
+        </w:rPr>
+      </w:pPr>
+      <w:r>
+        <w:rPr>
+          <w:rFonts w:hint="cs"/>
+          <w:rtl/>
+        </w:rPr>
+        <w:t xml:space="preserve">خروجی </w:t>
+      </w:r>
+      <w:r>
+        <w:rPr>
+          <w:rFonts w:ascii="Cambria" w:hAnsi="Cambria"/>
+        </w:rPr>
+        <w:t>sanity check</w:t>
+      </w:r>
+      <w:r>
+        <w:rPr>
+          <w:rFonts w:ascii="Cambria" w:hAnsi="Cambria" w:hint="cs"/>
+          <w:rtl/>
+        </w:rPr>
+        <w:t xml:space="preserve"> برای کلاس های مختلف به این شکل است:</w:t>
+      </w:r>
+    </w:p>
+    <w:p>
+      <w:pPr>
+        <w:jc w:val="center"/>
+        <w:rPr>
+          <w:rFonts w:ascii="Cambria" w:hAnsi="Cambria"/>
+          <w:rtl/>
+        </w:rPr>
+      </w:pPr>
+      <w:r>
+        <w:rPr>
+          <w:rFonts w:ascii="Cambria" w:hAnsi="Cambria" w:hint="cs"/>
+          <w:noProof/>
+          <w:rtl/>
+          <w:lang w:val="fa-IR"/>
+        </w:rPr>
+        <w:drawing>
+          <wp:inline distT="0" distB="0" distL="0" distR="0">
+            <wp:extent cx="3360846" cy="3699803"/>
+            <wp:effectExtent l="0" t="0" r="5080" b="0"/>
+            <wp:docPr id="463538009" name="Picture 1"/>
+            <wp:cNvGraphicFramePr>
+              <a:graphicFrameLocks xmlns:a="http://schemas.openxmlformats.org/drawingml/2006/main" noChangeAspect="1"/>
+            </wp:cNvGraphicFramePr>
+            <a:graphic xmlns:a="http://schemas.openxmlformats.org/drawingml/2006/main">
+              <a:graphicData uri="http://schemas.openxmlformats.org/drawingml/2006/picture">
+                <pic:pic xmlns:pic="http://schemas.openxmlformats.org/drawingml/2006/picture">
+                  <pic:nvPicPr>
+                    <pic:cNvPr id="463538009" name="Picture 463538009"/>
+                    <pic:cNvPicPr/>
+                  </pic:nvPicPr>
+                  <pic:blipFill>
+                    <a:blip r:embed="rId7" cstate="print">
+                      <a:extLst>
+                        <a:ext uri="{28A0092B-C50C-407E-A947-70E740481C1C}">
+                          <a14:useLocalDpi xmlns:a14="http://schemas.microsoft.com/office/drawing/2010/main" val="0"/>
+                        </a:ext>
+                      </a:extLst>
+                    </a:blip>
+                    <a:stretch>
+                      <a:fillRect/>
+                    </a:stretch>
+                  </pic:blipFill>
+                  <pic:spPr>
+                    <a:xfrm>
+                      <a:off x="0" y="0"/>
+                      <a:ext cx="3373474" cy="3713704"/>
+                    </a:xfrm>
+                    <a:prstGeom prst="rect">
+                      <a:avLst/>
+                    </a:prstGeom>
+                  </pic:spPr>
+                </pic:pic>
+              </a:graphicData>
+            </a:graphic>
+          </wp:inline>
+        </w:drawing>
+      </w:r>
+    </w:p>
+    <w:p>
+      <w:pPr>
+        <w:rPr>
+          <w:rFonts w:ascii="Cambria" w:hAnsi="Cambria"/>
+          <w:rtl/>
+        </w:rPr>
+      </w:pPr>
+      <w:r>
+        <w:rPr>
+          <w:rFonts w:ascii="Cambria" w:hAnsi="Cambria" w:hint="cs"/>
+          <w:rtl/>
+        </w:rPr>
+        <w:t>نمودار میله ای توزیع کلاس ها</w:t>
+      </w:r>
+    </w:p>
+    <w:p>
+      <w:pPr>
+        <w:rPr>
+          <w:rFonts w:ascii="Cambria" w:hAnsi="Cambria"/>
+          <w:rtl/>
+        </w:rPr>
+      </w:pPr>
+      <w:r>
+        <w:rPr>
+          <w:rFonts w:ascii="Cambria" w:hAnsi="Cambria" w:hint="cs"/>
+          <w:noProof/>
+          <w:rtl/>
+          <w:lang w:val="fa-IR"/>
+        </w:rPr>
+        <w:lastRenderedPageBreak/>
+        <w:drawing>
+          <wp:inline distT="0" distB="0" distL="0" distR="0">
+            <wp:extent cx="5943600" cy="1944370"/>
+            <wp:effectExtent l="0" t="0" r="0" b="0"/>
+            <wp:docPr id="1900572213" name="Picture 2"/>
+            <wp:cNvGraphicFramePr>
+              <a:graphicFrameLocks xmlns:a="http://schemas.openxmlformats.org/drawingml/2006/main" noChangeAspect="1"/>
+            </wp:cNvGraphicFramePr>
+            <a:graphic xmlns:a="http://schemas.openxmlformats.org/drawingml/2006/main">
+              <a:graphicData uri="http://schemas.openxmlformats.org/drawingml/2006/picture">
+                <pic:pic xmlns:pic="http://schemas.openxmlformats.org/drawingml/2006/picture">
+                  <pic:nvPicPr>
+                    <pic:cNvPr id="1900572213" name="Picture 1900572213"/>
+                    <pic:cNvPicPr/>
+                  </pic:nvPicPr>
+                  <pic:blipFill>
+                    <a:blip r:embed="rId8">
+                      <a:extLst>
+                        <a:ext uri="{28A0092B-C50C-407E-A947-70E740481C1C}">
+                          <a14:useLocalDpi xmlns:a14="http://schemas.microsoft.com/office/drawing/2010/main" val="0"/>
+                        </a:ext>
+                      </a:extLst>
+                    </a:blip>
+                    <a:stretch>
+                      <a:fillRect/>
+                    </a:stretch>
+                  </pic:blipFill>
+                  <pic:spPr>
+                    <a:xfrm>
+                      <a:off x="0" y="0"/>
+                      <a:ext cx="5943600" cy="1944370"/>
+                    </a:xfrm>
+                    <a:prstGeom prst="rect">
+                      <a:avLst/>
+                    </a:prstGeom>
+                  </pic:spPr>
+                </pic:pic>
+              </a:graphicData>
+            </a:graphic>
+          </wp:inline>
+        </w:drawing>
+      </w:r>
+    </w:p>
+    <w:p>
+      <w:pPr>
+        <w:rPr>
+          <w:rFonts w:ascii="Cambria" w:hAnsi="Cambria"/>
+          <w:rtl/>
+        </w:rPr>
+      </w:pPr>
+      <w:r>
+        <w:rPr>
+          <w:rFonts w:ascii="Cambria" w:hAnsi="Cambria" w:hint="cs"/>
+          <w:rtl/>
+        </w:rPr>
+        <w:t>هر کلاس تقریبا ۵۰۰۰ نمونه دارد</w:t>
+      </w:r>
+    </w:p>
+    <w:p>
+      <w:pPr>
+        <w:rPr>
+          <w:rFonts w:ascii="Cambria" w:hAnsi="Cambria"/>
+          <w:rtl/>
+        </w:rPr>
+      </w:pPr>
+      <w:r>
+        <w:rPr>
+          <w:rFonts w:ascii="Cambria" w:hAnsi="Cambria" w:hint="cs"/>
+          <w:rtl/>
+        </w:rPr>
+        <w:t xml:space="preserve">خروجی </w:t>
+      </w:r>
+      <w:proofErr w:type="spellStart"/>
+      <w:r>
+        <w:rPr>
+          <w:rFonts w:ascii="Cambria" w:hAnsi="Cambria" w:hint="cs"/>
+          <w:rtl/>
+        </w:rPr>
+        <w:t>هیستوگرام</w:t>
+      </w:r>
+      <w:proofErr w:type="spellEnd"/>
+      <w:r>
+        <w:rPr>
+          <w:rFonts w:ascii="Cambria" w:hAnsi="Cambria" w:hint="cs"/>
+          <w:rtl/>
+        </w:rPr>
+        <w:t xml:space="preserve"> شدت </w:t>
+      </w:r>
+      <w:proofErr w:type="spellStart"/>
+      <w:r>
+        <w:rPr>
+          <w:rFonts w:ascii="Cambria" w:hAnsi="Cambria" w:hint="cs"/>
+          <w:rtl/>
+        </w:rPr>
+        <w:t>پیکسل‌ها</w:t>
+      </w:r>
+      <w:proofErr w:type="spellEnd"/>
+      <w:r>
+        <w:rPr>
+          <w:rFonts w:ascii="Cambria" w:hAnsi="Cambria" w:hint="cs"/>
+          <w:rtl/>
+        </w:rPr>
+        <w:t>:</w:t>
+      </w:r>
+    </w:p>
+    <w:p>
+      <w:pPr>
+        <w:rPr>
+          <w:rFonts w:ascii="Cambria" w:hAnsi="Cambria"/>
+          <w:rtl/>
+        </w:rPr>
+      </w:pPr>
+      <w:r>
+        <w:rPr>
+          <w:rFonts w:ascii="Cambria" w:hAnsi="Cambria"/>
+          <w:noProof/>
+          <w:rtl/>
+          <w:lang w:val="fa-IR"/>
+        </w:rPr>
+        <w:drawing>
+          <wp:inline distT="0" distB="0" distL="0" distR="0">
+            <wp:extent cx="5943600" cy="1370330"/>
+            <wp:effectExtent l="0" t="0" r="0" b="1270"/>
+            <wp:docPr id="1097692062" name="Picture 3"/>
+            <wp:cNvGraphicFramePr>
+              <a:graphicFrameLocks xmlns:a="http://schemas.openxmlformats.org/drawingml/2006/main" noChangeAspect="1"/>
+            </wp:cNvGraphicFramePr>
+            <a:graphic xmlns:a="http://schemas.openxmlformats.org/drawingml/2006/main">
+              <a:graphicData uri="http://schemas.openxmlformats.org/drawingml/2006/picture">
+                <pic:pic xmlns:pic="http://schemas.openxmlformats.org/drawingml/2006/picture">
+                  <pic:nvPicPr>
+                    <pic:cNvPr id="1097692062" name="Picture 1097692062"/>
+                    <pic:cNvPicPr/>
+                  </pic:nvPicPr>
+                  <pic:blipFill>
+                    <a:blip r:embed="rId9" cstate="print">
+                      <a:extLst>
+                        <a:ext uri="{28A0092B-C50C-407E-A947-70E740481C1C}">
+                          <a14:useLocalDpi xmlns:a14="http://schemas.microsoft.com/office/drawing/2010/main" val="0"/>
+                        </a:ext>
+                      </a:extLst>
+                    </a:blip>
+                    <a:stretch>
+                      <a:fillRect/>
+                    </a:stretch>
+                  </pic:blipFill>
+                  <pic:spPr>
+                    <a:xfrm>
+                      <a:off x="0" y="0"/>
+                      <a:ext cx="5943600" cy="1370330"/>
+                    </a:xfrm>
+                    <a:prstGeom prst="rect">
+                      <a:avLst/>
+                    </a:prstGeom>
+                  </pic:spPr>
+                </pic:pic>
+              </a:graphicData>
+            </a:graphic>
+          </wp:inline>
+        </w:drawing>
+      </w:r>
+    </w:p>
+    <w:p>
+      <w:pPr>
+        <w:rPr>
+          <w:rFonts w:ascii="Cambria" w:hAnsi="Cambria"/>
+          <w:rtl/>
+        </w:rPr>
+      </w:pPr>
+      <w:r>
+        <w:rPr>
+          <w:rFonts w:ascii="Cambria" w:hAnsi="Cambria" w:hint="cs"/>
+          <w:rtl/>
+        </w:rPr>
+        <w:t xml:space="preserve">تجمع </w:t>
+      </w:r>
+      <w:proofErr w:type="spellStart"/>
+      <w:r>
+        <w:rPr>
+          <w:rFonts w:ascii="Cambria" w:hAnsi="Cambria" w:hint="cs"/>
+          <w:rtl/>
+        </w:rPr>
+        <w:t>پیکسل</w:t>
+      </w:r>
+      <w:proofErr w:type="spellEnd"/>
+      <w:r>
+        <w:rPr>
+          <w:rFonts w:ascii="Cambria" w:hAnsi="Cambria" w:hint="cs"/>
+          <w:rtl/>
+        </w:rPr>
+        <w:t xml:space="preserve"> ها در </w:t>
+      </w:r>
+      <w:r>
+        <w:rPr>
+          <w:rFonts w:ascii="Cambria" w:hAnsi="Cambria"/>
+        </w:rPr>
+        <w:t>0</w:t>
+      </w:r>
+      <w:r>
+        <w:rPr>
+          <w:rFonts w:ascii="Cambria" w:hAnsi="Cambria" w:hint="cs"/>
+          <w:rtl/>
+        </w:rPr>
+        <w:t xml:space="preserve"> برای قسمت های پس زمینه مشکی عکس ها است.</w:t>
+      </w:r>
+    </w:p>
+    <w:p>
+      <w:pPr>
+        <w:rPr>
+          <w:rFonts w:ascii="Cambria" w:hAnsi="Cambria"/>
+          <w:rtl/>
+        </w:rPr>
+      </w:pPr>
+      <w:r>
+        <w:rPr>
+          <w:rFonts w:ascii="Cambria" w:hAnsi="Cambria" w:hint="cs"/>
+          <w:rtl/>
+        </w:rPr>
+        <w:t xml:space="preserve">تحلیل </w:t>
+      </w:r>
+      <w:proofErr w:type="spellStart"/>
+      <w:r>
+        <w:rPr>
+          <w:rFonts w:ascii="Cambria" w:hAnsi="Cambria" w:hint="cs"/>
+          <w:rtl/>
+        </w:rPr>
+        <w:t>پیکسل</w:t>
+      </w:r>
+      <w:proofErr w:type="spellEnd"/>
+      <w:r>
+        <w:rPr>
+          <w:rFonts w:ascii="Cambria" w:hAnsi="Cambria" w:hint="cs"/>
+          <w:rtl/>
+        </w:rPr>
+        <w:t xml:space="preserve"> های غیر صفر:</w:t>
+      </w:r>
+    </w:p>
+    <w:p>
+      <w:pPr>
+        <w:jc w:val="center"/>
+        <w:rPr>
+          <w:rFonts w:ascii="Cambria" w:hAnsi="Cambria" w:hint="cs"/>
+        </w:rPr>
+      </w:pPr>
+      <w:r>
+        <w:rPr>
+          <w:rFonts w:ascii="Cambria" w:hAnsi="Cambria" w:hint="cs"/>
+          <w:noProof/>
+          <w:rtl/>
+          <w:lang w:val="fa-IR"/>
+        </w:rPr>
+        <w:drawing>
+          <wp:inline distT="0" distB="0" distL="0" distR="0">
+            <wp:extent cx="4663440" cy="2890237"/>
+            <wp:effectExtent l="0" t="0" r="0" b="5715"/>
+            <wp:docPr id="2052785114" name="Picture 4"/>
+            <wp:cNvGraphicFramePr>
+              <a:graphicFrameLocks xmlns:a="http://schemas.openxmlformats.org/drawingml/2006/main" noChangeAspect="1"/>
+            </wp:cNvGraphicFramePr>
+            <a:graphic xmlns:a="http://schemas.openxmlformats.org/drawingml/2006/main">
+              <a:graphicData uri="http://schemas.openxmlformats.org/drawingml/2006/picture">
+                <pic:pic xmlns:pic="http://schemas.openxmlformats.org/drawingml/2006/picture">
+                  <pic:nvPicPr>
+                    <pic:cNvPr id="2052785114" name="Picture 2052785114"/>
+                    <pic:cNvPicPr/>
+                  </pic:nvPicPr>
+                  <pic:blipFill>
+                    <a:blip r:embed="rId10">
+                      <a:extLst>
+                        <a:ext uri="{28A0092B-C50C-407E-A947-70E740481C1C}">
+                          <a14:useLocalDpi xmlns:a14="http://schemas.microsoft.com/office/drawing/2010/main" val="0"/>
+                        </a:ext>
+                      </a:extLst>
+                    </a:blip>
+                    <a:stretch>
+                      <a:fillRect/>
+                    </a:stretch>
+                  </pic:blipFill>
+                  <pic:spPr>
+                    <a:xfrm>
+                      <a:off x="0" y="0"/>
+                      <a:ext cx="4674930" cy="2897358"/>
+                    </a:xfrm>
+                    <a:prstGeom prst="rect">
+                      <a:avLst/>
+                    </a:prstGeom>
+                  </pic:spPr>
+                </pic:pic>
+              </a:graphicData>
+            </a:graphic>
+          </wp:inline>
+        </w:drawing>
+      </w:r>
+    </w:p>
+    <w:p>
+      <w:pPr>
+        <w:bidi w:val="0"/>
+        <w:rPr>
+          <w:rFonts w:eastAsiaTheme="majorEastAsia" w:cs="Times New Roman"/>
+          <w:b/>
+          <w:bCs/>
+          <w:color w:val="0F4761" w:themeColor="accent1" w:themeShade="BF"/>
           <w:sz w:val="40"/>
           <w:szCs w:val="40"/>
-        </w:rPr>
-      </w:pPr>
-      <w:r>
-        <w:rPr>
+          <w:rtl/>
+        </w:rPr>
+      </w:pPr>
+      <w:r>
+        <w:rPr>
+          <w:rFonts w:cs="Times New Roman"/>
           <w:sz w:val="40"/>
           <w:szCs w:val="40"/>
           <w:rtl/>
         </w:rPr>
-        <w:t xml:space="preserve">جدول نهایی نتایج روی مجموعه </w:t>
-      </w:r>
-      <w:r>
-        <w:rPr>
-          <w:rFonts w:hint="cs"/>
-          <w:sz w:val="40"/>
-          <w:szCs w:val="40"/>
-          <w:rtl/>
-        </w:rPr>
-        <w:t xml:space="preserve">داده </w:t>
-      </w:r>
-      <w:r>
-        <w:rPr>
-          <w:sz w:val="40"/>
-          <w:szCs w:val="40"/>
-          <w:rtl/>
-        </w:rPr>
-        <w:t>تست</w:t>
+        <w:br w:type="page"/>
       </w:r>
     </w:p>
     <w:p>
       <w:pPr>
         <w:pStyle w:val="Heading2"/>
         <w:rPr>
-          <w:sz w:val="40"/>
-          <w:szCs w:val="40"/>
-          <w:rtl/>
-        </w:rPr>
-      </w:pPr>
+          <w:rtl/>
+        </w:rPr>
+      </w:pPr>
+      <w:r>
+        <w:rPr>
+          <w:rFonts w:hint="cs"/>
+          <w:rtl/>
+        </w:rPr>
+        <w:lastRenderedPageBreak/>
+        <w:t xml:space="preserve">فاز </w:t>
+      </w:r>
+      <w:r>
+        <w:rPr>
+          <w:rFonts w:hint="cs"/>
+          <w:rtl/>
+        </w:rPr>
+        <w:t>دوم:</w:t>
+      </w:r>
+      <w:r>
+        <w:rPr>
+          <w:rFonts w:hint="cs"/>
+          <w:rtl/>
+        </w:rPr>
+        <w:t xml:space="preserve"> </w:t>
+      </w:r>
+      <w:r>
+        <w:rPr>
+          <w:rFonts w:hint="cs"/>
+          <w:rtl/>
+        </w:rPr>
+        <w:t>پیاده سازی</w:t>
+      </w:r>
+    </w:p>
+    <w:p>
+      <w:pPr>
+        <w:rPr>
+          <w:rtl/>
+        </w:rPr>
+      </w:pPr>
+      <w:r>
+        <w:t xml:space="preserve">VAE </w:t>
+      </w:r>
+      <w:r>
+        <w:rPr>
+          <w:rtl/>
+        </w:rPr>
+        <w:t>پایه با معماری</w:t>
+      </w:r>
+      <w:r>
+        <w:t xml:space="preserve"> FC (fully-connected) </w:t>
+      </w:r>
+      <w:r>
+        <w:rPr>
+          <w:rtl/>
+        </w:rPr>
+        <w:t>و</w:t>
+      </w:r>
+      <w:r>
+        <w:rPr>
+          <w:rFonts w:hint="cs"/>
+          <w:rtl/>
+        </w:rPr>
+        <w:t xml:space="preserve"> </w:t>
+      </w:r>
+      <w:r>
+        <w:t xml:space="preserve"> </w:t>
+      </w:r>
+      <m:oMath>
+        <m:r>
+          <m:rPr>
+            <m:sty m:val="p"/>
+          </m:rPr>
+          <w:rPr>
+            <w:rFonts w:ascii="Cambria Math" w:hAnsi="Cambria Math"/>
+          </w:rPr>
+          <m:t>latent_dim</m:t>
+        </m:r>
+        <m:r>
+          <w:rPr>
+            <w:rFonts w:ascii="Cambria Math" w:hAnsi="Cambria Math"/>
+          </w:rPr>
+          <m:t>=</m:t>
+        </m:r>
+        <m:r>
+          <w:rPr>
+            <w:rFonts w:ascii="Cambria Math" w:hAnsi="Cambria Math"/>
+          </w:rPr>
+          <m:t>32</m:t>
+        </m:r>
+      </m:oMath>
+      <w:r>
+        <w:rPr>
+          <w:rtl/>
+        </w:rPr>
+        <w:t>پیاده‌سازی شد</w:t>
+      </w:r>
+      <w:r>
+        <w:t xml:space="preserve"> Loss </w:t>
+      </w:r>
+      <w:r>
+        <w:rPr>
+          <w:rtl/>
+        </w:rPr>
+        <w:t>بر اساس</w:t>
+      </w:r>
+      <w:r>
+        <w:t xml:space="preserve"> </w:t>
+      </w:r>
+      <w:r>
+        <w:rPr>
+          <w:rFonts w:hint="cs"/>
+          <w:rtl/>
+        </w:rPr>
+        <w:t xml:space="preserve"> فرمول زیر محاسبه شد:</w:t>
+      </w:r>
+    </w:p>
+    <w:p>
+      <w:pPr>
+        <w:bidi w:val="0"/>
+        <w:rPr>
+          <w:rFonts w:eastAsiaTheme="minorEastAsia"/>
+        </w:rPr>
+      </w:pPr>
+      <m:oMathPara>
+        <m:oMath>
+          <m:r>
+            <m:rPr>
+              <m:nor/>
+            </m:rPr>
+            <m:t>Total Loss</m:t>
+          </m:r>
+          <m:r>
+            <w:rPr>
+              <w:rFonts w:ascii="Cambria Math" w:hAnsi="Cambria Math"/>
+            </w:rPr>
+            <m:t xml:space="preserve"> =</m:t>
+          </m:r>
+          <m:r>
+            <m:rPr>
+              <m:nor/>
+            </m:rPr>
+            <m:t xml:space="preserve"> Reconstruction Loss</m:t>
+          </m:r>
+          <m:r>
+            <w:rPr>
+              <w:rFonts w:ascii="Cambria Math" w:hAnsi="Cambria Math"/>
+            </w:rPr>
+            <m:t xml:space="preserve"> + </m:t>
+          </m:r>
+          <m:r>
+            <m:rPr>
+              <m:nor/>
+            </m:rPr>
+            <w:rPr>
+              <w:rFonts w:ascii="Cambria Math" w:hAnsi="Cambria Math"/>
+            </w:rPr>
+            <m:t>R</m:t>
+          </m:r>
+          <w:proofErr w:type="spellStart"/>
+          <m:r>
+            <m:rPr>
+              <m:nor/>
+            </m:rPr>
+            <w:rPr>
+              <w:rFonts w:ascii="Cambria Math" w:hAnsi="Cambria Math"/>
+            </w:rPr>
+            <m:t>egularization</m:t>
+          </m:r>
+          <w:proofErr w:type="spellEnd"/>
+          <m:r>
+            <m:rPr>
+              <m:nor/>
+            </m:rPr>
+            <w:rPr>
+              <w:rFonts w:ascii="Cambria Math" w:hAnsi="Cambria Math"/>
+            </w:rPr>
+            <m:t xml:space="preserve"> Factor</m:t>
+          </m:r>
+        </m:oMath>
+      </m:oMathPara>
+    </w:p>
+    <w:p>
+      <w:pPr>
+        <w:bidi w:val="0"/>
+        <w:rPr>
+          <w:rFonts w:eastAsiaTheme="minorEastAsia"/>
+        </w:rPr>
+      </w:pPr>
+      <m:oMathPara>
+        <m:oMath>
+          <m:r>
+            <m:rPr>
+              <m:nor/>
+            </m:rPr>
+            <w:rPr>
+              <w:rFonts w:ascii="Cambria Math" w:hAnsi="Cambria Math"/>
+            </w:rPr>
+            <m:t>R</m:t>
+          </m:r>
+          <m:r>
+            <m:rPr>
+              <m:nor/>
+            </m:rPr>
+            <w:rPr>
+              <w:rFonts w:ascii="Cambria Math" w:hAnsi="Cambria Math"/>
+            </w:rPr>
+            <m:t>egularization Factor</m:t>
+          </m:r>
+          <m:r>
+            <w:rPr>
+              <w:rFonts w:ascii="Cambria Math" w:hAnsi="Cambria Math"/>
+            </w:rPr>
+            <m:t>=</m:t>
+          </m:r>
+          <m:r>
+            <w:rPr>
+              <w:rFonts w:ascii="Cambria Math" w:hAnsi="Cambria Math"/>
+            </w:rPr>
+            <m:t xml:space="preserve">β × </m:t>
+          </m:r>
+          <m:r>
+            <m:rPr>
+              <m:nor/>
+            </m:rPr>
+            <m:t>KL Divergence</m:t>
+          </m:r>
+        </m:oMath>
+      </m:oMathPara>
+    </w:p>
+    <w:p>
+      <w:pPr>
+        <w:bidi w:val="0"/>
+      </w:pPr>
+    </w:p>
+    <w:p>
+      <w:pPr>
+        <w:spacing w:before="100" w:beforeAutospacing="1" w:after="100" w:afterAutospacing="1" w:line="240" w:lineRule="auto"/>
+        <w:rPr>
+          <w:rFonts w:ascii="Times New Roman" w:eastAsia="Times New Roman" w:hAnsi="Times New Roman" w:cs="Times New Roman"/>
+          <w:kern w:val="0"/>
+          <w:sz w:val="24"/>
+          <w:szCs w:val="24"/>
+          <w:lang w:bidi="ar-SA"/>
+          <w14:ligatures w14:val="none"/>
+        </w:rPr>
+      </w:pPr>
+      <w:r>
+        <w:rPr>
+          <w:rFonts w:ascii="Times New Roman" w:eastAsia="Times New Roman" w:hAnsi="Times New Roman" w:cs="Times New Roman"/>
+          <w:noProof/>
+          <w:kern w:val="0"/>
+          <w:sz w:val="24"/>
+          <w:szCs w:val="24"/>
+          <w:lang w:bidi="ar-SA"/>
+        </w:rPr>
+        <w:drawing>
+          <wp:inline distT="0" distB="0" distL="0" distR="0">
+            <wp:extent cx="5943600" cy="1581785"/>
+            <wp:effectExtent l="0" t="0" r="0" b="5715"/>
+            <wp:docPr id="146613625" name="Picture 5"/>
+            <wp:cNvGraphicFramePr>
+              <a:graphicFrameLocks xmlns:a="http://schemas.openxmlformats.org/drawingml/2006/main" noChangeAspect="1"/>
+            </wp:cNvGraphicFramePr>
+            <a:graphic xmlns:a="http://schemas.openxmlformats.org/drawingml/2006/main">
+              <a:graphicData uri="http://schemas.openxmlformats.org/drawingml/2006/picture">
+                <pic:pic xmlns:pic="http://schemas.openxmlformats.org/drawingml/2006/picture">
+                  <pic:nvPicPr>
+                    <pic:cNvPr id="146613625" name="Picture 146613625"/>
+                    <pic:cNvPicPr/>
+                  </pic:nvPicPr>
+                  <pic:blipFill>
+                    <a:blip r:embed="rId11" cstate="print">
+                      <a:extLst>
+                        <a:ext uri="{28A0092B-C50C-407E-A947-70E740481C1C}">
+                          <a14:useLocalDpi xmlns:a14="http://schemas.microsoft.com/office/drawing/2010/main" val="0"/>
+                        </a:ext>
+                      </a:extLst>
+                    </a:blip>
+                    <a:stretch>
+                      <a:fillRect/>
+                    </a:stretch>
+                  </pic:blipFill>
+                  <pic:spPr>
+                    <a:xfrm>
+                      <a:off x="0" y="0"/>
+                      <a:ext cx="5943600" cy="1581785"/>
+                    </a:xfrm>
+                    <a:prstGeom prst="rect">
+                      <a:avLst/>
+                    </a:prstGeom>
+                  </pic:spPr>
+                </pic:pic>
+              </a:graphicData>
+            </a:graphic>
+          </wp:inline>
+        </w:drawing>
+      </w:r>
+    </w:p>
+    <w:p>
+      <w:r>
+        <w:rPr>
+          <w:rtl/>
+        </w:rPr>
+        <w:t>مدل بهبودیافته با معماری</w:t>
+      </w:r>
+      <w:r>
+        <w:rPr>
+          <w:rtl/>
+        </w:rPr>
+        <w:t xml:space="preserve"> </w:t>
+      </w:r>
+      <w:r>
+        <w:t xml:space="preserve"> Convolutional </w:t>
+      </w:r>
+      <w:r>
+        <w:t>(</w:t>
+      </w:r>
+      <w:proofErr w:type="spellStart"/>
+      <w:r>
+        <w:t>ConvVAE</w:t>
+      </w:r>
+      <w:proofErr w:type="spellEnd"/>
+      <w:r>
+        <w:t>)</w:t>
+      </w:r>
+      <w:r>
+        <w:rPr>
+          <w:rtl/>
+        </w:rPr>
+        <w:t xml:space="preserve">، </w:t>
+      </w:r>
+      <m:oMath>
+        <m:r>
+          <m:rPr>
+            <m:sty m:val="p"/>
+          </m:rPr>
+          <w:rPr>
+            <w:rFonts w:ascii="Cambria Math" w:hAnsi="Cambria Math"/>
+          </w:rPr>
+          <m:t>latent_dim</m:t>
+        </m:r>
+        <m:r>
+          <w:rPr>
+            <w:rFonts w:ascii="Cambria Math" w:hAnsi="Cambria Math"/>
+          </w:rPr>
+          <m:t>=</m:t>
+        </m:r>
+        <m:r>
+          <w:rPr>
+            <w:rFonts w:ascii="Cambria Math" w:hAnsi="Cambria Math"/>
+          </w:rPr>
+          <m:t>64</m:t>
+        </m:r>
+      </m:oMath>
+      <w:r>
+        <w:t xml:space="preserve"> </w:t>
+      </w:r>
+      <w:r>
+        <w:rPr>
+          <w:rtl/>
+        </w:rPr>
+        <w:t>برای کیفیت بهتر توسعه یافت</w:t>
+      </w:r>
+      <w:r>
+        <w:t>.</w:t>
+      </w:r>
+    </w:p>
+    <w:p>
+      <w:pPr>
+        <w:spacing w:before="100" w:beforeAutospacing="1" w:after="100" w:afterAutospacing="1" w:line="240" w:lineRule="auto"/>
+        <w:rPr>
+          <w:rFonts w:ascii="Times New Roman" w:eastAsia="Times New Roman" w:hAnsi="Times New Roman" w:cs="Times New Roman"/>
+          <w:kern w:val="0"/>
+          <w:sz w:val="24"/>
+          <w:szCs w:val="24"/>
+          <w:lang w:bidi="ar-SA"/>
+          <w14:ligatures w14:val="none"/>
+        </w:rPr>
+      </w:pPr>
+      <w:r>
+        <w:rPr>
+          <w:rFonts w:ascii="Times New Roman" w:eastAsia="Times New Roman" w:hAnsi="Times New Roman" w:cs="Times New Roman"/>
+          <w:noProof/>
+          <w:kern w:val="0"/>
+          <w:sz w:val="24"/>
+          <w:szCs w:val="24"/>
+          <w:lang w:bidi="ar-SA"/>
+        </w:rPr>
+        <w:drawing>
+          <wp:inline distT="0" distB="0" distL="0" distR="0">
+            <wp:extent cx="5943600" cy="1579880"/>
+            <wp:effectExtent l="0" t="0" r="0" b="0"/>
+            <wp:docPr id="270014513" name="Picture 6"/>
+            <wp:cNvGraphicFramePr>
+              <a:graphicFrameLocks xmlns:a="http://schemas.openxmlformats.org/drawingml/2006/main" noChangeAspect="1"/>
+            </wp:cNvGraphicFramePr>
+            <a:graphic xmlns:a="http://schemas.openxmlformats.org/drawingml/2006/main">
+              <a:graphicData uri="http://schemas.openxmlformats.org/drawingml/2006/picture">
+                <pic:pic xmlns:pic="http://schemas.openxmlformats.org/drawingml/2006/picture">
+                  <pic:nvPicPr>
+                    <pic:cNvPr id="270014513" name="Picture 270014513"/>
+                    <pic:cNvPicPr/>
+                  </pic:nvPicPr>
+                  <pic:blipFill>
+                    <a:blip r:embed="rId12" cstate="print">
+                      <a:extLst>
+                        <a:ext uri="{28A0092B-C50C-407E-A947-70E740481C1C}">
+                          <a14:useLocalDpi xmlns:a14="http://schemas.microsoft.com/office/drawing/2010/main" val="0"/>
+                        </a:ext>
+                      </a:extLst>
+                    </a:blip>
+                    <a:stretch>
+                      <a:fillRect/>
+                    </a:stretch>
+                  </pic:blipFill>
+                  <pic:spPr>
+                    <a:xfrm>
+                      <a:off x="0" y="0"/>
+                      <a:ext cx="5943600" cy="1579880"/>
+                    </a:xfrm>
+                    <a:prstGeom prst="rect">
+                      <a:avLst/>
+                    </a:prstGeom>
+                  </pic:spPr>
+                </pic:pic>
+              </a:graphicData>
+            </a:graphic>
+          </wp:inline>
+        </w:drawing>
+      </w:r>
+    </w:p>
+    <w:p>
+      <w:pPr>
+        <w:rPr>
+          <w:rtl/>
+        </w:rPr>
+      </w:pPr>
+      <w:r>
+        <w:rPr>
+          <w:rFonts w:hint="cs"/>
+          <w:rtl/>
+        </w:rPr>
+        <w:t>جدول مقایسه</w:t>
+      </w:r>
     </w:p>
     <w:tbl>
       <w:tblPr>
@@ -854,6 +1736,88 @@
           </w:p>
         </w:tc>
       </w:tr>
+    </w:tbl>
+    <w:p>
+      <w:pPr>
+        <w:bidi w:val="0"/>
+        <w:rPr>
+          <w:rFonts w:eastAsiaTheme="majorEastAsia"/>
+          <w:b/>
+          <w:bCs/>
+          <w:color w:val="0F4761" w:themeColor="accent1" w:themeShade="BF"/>
+          <w:sz w:val="40"/>
+          <w:szCs w:val="40"/>
+          <w:rtl/>
+        </w:rPr>
+      </w:pPr>
+      <w:r>
+        <w:rPr>
+          <w:rFonts w:cs="Times New Roman"/>
+          <w:sz w:val="40"/>
+          <w:szCs w:val="40"/>
+          <w:rtl/>
+        </w:rPr>
+        <w:br w:type="page"/>
+      </w:r>
+    </w:p>
+    <w:p>
+      <w:pPr>
+        <w:pStyle w:val="Heading2"/>
+        <w:rPr>
+          <w:sz w:val="40"/>
+          <w:szCs w:val="40"/>
+        </w:rPr>
+      </w:pPr>
+      <w:r>
+        <w:rPr>
+          <w:sz w:val="40"/>
+          <w:szCs w:val="40"/>
+          <w:rtl/>
+        </w:rPr>
+        <w:lastRenderedPageBreak/>
+        <w:t xml:space="preserve">جدول نهایی نتایج روی مجموعه </w:t>
+      </w:r>
+      <w:r>
+        <w:rPr>
+          <w:rFonts w:hint="cs"/>
+          <w:sz w:val="40"/>
+          <w:szCs w:val="40"/>
+          <w:rtl/>
+        </w:rPr>
+        <w:t xml:space="preserve">داده </w:t>
+      </w:r>
+      <w:r>
+        <w:rPr>
+          <w:sz w:val="40"/>
+          <w:szCs w:val="40"/>
+          <w:rtl/>
+        </w:rPr>
+        <w:t>تست</w:t>
+      </w:r>
+    </w:p>
+    <w:p>
+      <w:pPr>
+        <w:pStyle w:val="Heading2"/>
+        <w:rPr>
+          <w:sz w:val="40"/>
+          <w:szCs w:val="40"/>
+          <w:rtl/>
+        </w:rPr>
+      </w:pPr>
+    </w:p>
+    <w:tbl>
+      <w:tblPr>
+        <w:tblStyle w:val="TableGrid"/>
+        <w:tblW w:w="0" w:type="auto"/>
+        <w:jc w:val="center"/>
+        <w:tblLook w:val="04A0" w:firstRow="1" w:lastRow="0" w:firstColumn="1" w:lastColumn="0" w:noHBand="0" w:noVBand="1"/>
+      </w:tblPr>
+      <w:tblGrid>
+        <w:gridCol w:w="1862"/>
+        <w:gridCol w:w="1639"/>
+        <w:gridCol w:w="2303"/>
+        <w:gridCol w:w="1769"/>
+      </w:tblGrid>
       <w:tr>
         <w:trPr>
           <w:jc w:val="center"/>
@@ -890,6 +1854,572 @@
                 <w:lang w:bidi="ar-SA"/>
                 <w14:ligatures w14:val="none"/>
               </w:rPr>
+              <w:t>Model / Configuration</w:t>
+            </w:r>
+          </w:p>
+        </w:tc>
+        <w:tc>
+          <w:tcPr>
+            <w:tcW w:w="0" w:type="auto"/>
+            <w:vAlign w:val="center"/>
+            <w:hideMark/>
+          </w:tcPr>
+          <w:p>
+            <w:pPr>
+              <w:bidi w:val="0"/>
+              <w:jc w:val="center"/>
+              <w:rPr>
+                <w:rFonts w:ascii="Times New Roman" w:eastAsia="Times New Roman" w:hAnsi="Times New Roman" w:cs="Times New Roman"/>
+                <w:b/>
+                <w:bCs/>
+                <w:kern w:val="0"/>
+                <w:sz w:val="24"/>
+                <w:szCs w:val="24"/>
+                <w:lang w:bidi="ar-SA"/>
+                <w14:ligatures w14:val="none"/>
+              </w:rPr>
+            </w:pPr>
+            <w:r>
+              <w:rPr>
+                <w:rFonts w:ascii="Times New Roman" w:eastAsia="Times New Roman" w:hAnsi="Times New Roman" w:cs="Times New Roman"/>
+                <w:b/>
+                <w:bCs/>
+                <w:kern w:val="0"/>
+                <w:sz w:val="24"/>
+                <w:szCs w:val="24"/>
+                <w:lang w:bidi="ar-SA"/>
+                <w14:ligatures w14:val="none"/>
+              </w:rPr>
+              <w:t>Total Loss</w:t>
+            </w:r>
+          </w:p>
+        </w:tc>
+        <w:tc>
+          <w:tcPr>
+            <w:tcW w:w="0" w:type="auto"/>
+            <w:vAlign w:val="center"/>
+            <w:hideMark/>
+          </w:tcPr>
+          <w:p>
+            <w:pPr>
+              <w:bidi w:val="0"/>
+              <w:jc w:val="center"/>
+              <w:rPr>
+                <w:rFonts w:ascii="Times New Roman" w:eastAsia="Times New Roman" w:hAnsi="Times New Roman" w:cs="Times New Roman"/>
+                <w:b/>
+                <w:bCs/>
+                <w:kern w:val="0"/>
+                <w:sz w:val="24"/>
+                <w:szCs w:val="24"/>
+                <w:lang w:bidi="ar-SA"/>
+                <w14:ligatures w14:val="none"/>
+              </w:rPr>
+            </w:pPr>
+            <w:r>
+              <w:rPr>
+                <w:rFonts w:ascii="Times New Roman" w:eastAsia="Times New Roman" w:hAnsi="Times New Roman" w:cs="Times New Roman"/>
+                <w:b/>
+                <w:bCs/>
+                <w:kern w:val="0"/>
+                <w:sz w:val="24"/>
+                <w:szCs w:val="24"/>
+                <w:lang w:bidi="ar-SA"/>
+                <w14:ligatures w14:val="none"/>
+              </w:rPr>
+              <w:t>Reconstruction Loss</w:t>
+            </w:r>
+          </w:p>
+        </w:tc>
+        <w:tc>
+          <w:tcPr>
+            <w:tcW w:w="0" w:type="auto"/>
+            <w:vAlign w:val="center"/>
+            <w:hideMark/>
+          </w:tcPr>
+          <w:p>
+            <w:pPr>
+              <w:bidi w:val="0"/>
+              <w:jc w:val="center"/>
+              <w:rPr>
+                <w:rFonts w:ascii="Times New Roman" w:eastAsia="Times New Roman" w:hAnsi="Times New Roman" w:cs="Times New Roman"/>
+                <w:b/>
+                <w:bCs/>
+                <w:kern w:val="0"/>
+                <w:sz w:val="24"/>
+                <w:szCs w:val="24"/>
+                <w:lang w:bidi="ar-SA"/>
+                <w14:ligatures w14:val="none"/>
+              </w:rPr>
+            </w:pPr>
+            <w:r>
+              <w:rPr>
+                <w:rFonts w:ascii="Times New Roman" w:eastAsia="Times New Roman" w:hAnsi="Times New Roman" w:cs="Times New Roman"/>
+                <w:b/>
+                <w:bCs/>
+                <w:kern w:val="0"/>
+                <w:sz w:val="24"/>
+                <w:szCs w:val="24"/>
+                <w:lang w:bidi="ar-SA"/>
+                <w14:ligatures w14:val="none"/>
+              </w:rPr>
+              <w:t>KL Divergence</w:t>
+            </w:r>
+          </w:p>
+        </w:tc>
+      </w:tr>
+      <w:tr>
+        <w:trPr>
+          <w:trHeight w:val="710"/>
+          <w:jc w:val="center"/>
+        </w:trPr>
+        <w:tc>
+          <w:tcPr>
+            <w:tcW w:w="1862" w:type="dxa"/>
+            <w:vAlign w:val="center"/>
+            <w:hideMark/>
+          </w:tcPr>
+          <w:p>
+            <w:pPr>
+              <w:bidi w:val="0"/>
+              <w:jc w:val="center"/>
+              <w:rPr>
+                <w:rFonts w:ascii="Times New Roman" w:eastAsia="Times New Roman" w:hAnsi="Times New Roman" w:cs="Times New Roman"/>
+                <w:b/>
+                <w:bCs/>
+                <w:kern w:val="0"/>
+                <w:sz w:val="24"/>
+                <w:szCs w:val="24"/>
+                <w:lang w:bidi="ar-SA"/>
+                <w14:ligatures w14:val="none"/>
+              </w:rPr>
+            </w:pPr>
+            <w:r>
+              <w:rPr>
+                <w:rFonts w:ascii="Times New Roman" w:eastAsia="Times New Roman" w:hAnsi="Times New Roman" w:cs="Times New Roman"/>
+                <w:b/>
+                <w:bCs/>
+                <w:kern w:val="0"/>
+                <w:sz w:val="24"/>
+                <w:szCs w:val="24"/>
+                <w:lang w:bidi="ar-SA"/>
+                <w14:ligatures w14:val="none"/>
+              </w:rPr>
+              <w:t>Baseline VAE</w:t>
+            </w:r>
+          </w:p>
+          <w:p>
+            <w:pPr>
+              <w:bidi w:val="0"/>
+              <w:jc w:val="center"/>
+              <w:rPr>
+                <w:rFonts w:ascii="Times New Roman" w:eastAsia="Times New Roman" w:hAnsi="Times New Roman" w:cs="Times New Roman"/>
+                <w:b/>
+                <w:bCs/>
+                <w:kern w:val="0"/>
+                <w:sz w:val="24"/>
+                <w:szCs w:val="24"/>
+                <w:lang w:bidi="ar-SA"/>
+                <w14:ligatures w14:val="none"/>
+              </w:rPr>
+            </w:pPr>
+            <w:r>
+              <w:rPr>
+                <w:rFonts w:ascii="Times New Roman" w:eastAsia="Times New Roman" w:hAnsi="Times New Roman" w:cs="Times New Roman"/>
+                <w:b/>
+                <w:bCs/>
+                <w:kern w:val="0"/>
+                <w:sz w:val="24"/>
+                <w:szCs w:val="24"/>
+                <w:lang w:bidi="ar-SA"/>
+                <w14:ligatures w14:val="none"/>
+              </w:rPr>
+              <w:t xml:space="preserve">(FC, </w:t>
+            </w:r>
+            <m:oMath>
+              <m:r>
+                <m:rPr>
+                  <m:sty m:val="bi"/>
+                </m:rPr>
+                <w:rPr>
+                  <w:rFonts w:ascii="Cambria Math" w:eastAsia="Times New Roman" w:hAnsi="Cambria Math" w:cs="Times New Roman"/>
+                  <w:kern w:val="0"/>
+                  <w:sz w:val="24"/>
+                  <w:szCs w:val="24"/>
+                  <w:lang w:bidi="ar-SA"/>
+                  <w14:ligatures w14:val="none"/>
+                </w:rPr>
+                <m:t>β=1</m:t>
+              </m:r>
+            </m:oMath>
+            <w:r>
+              <w:rPr>
+                <w:rFonts w:ascii="Times New Roman" w:eastAsia="Times New Roman" w:hAnsi="Times New Roman" w:cs="Times New Roman"/>
+                <w:b/>
+                <w:bCs/>
+                <w:kern w:val="0"/>
+                <w:sz w:val="24"/>
+                <w:szCs w:val="24"/>
+                <w:lang w:bidi="ar-SA"/>
+                <w14:ligatures w14:val="none"/>
+              </w:rPr>
+              <w:t>)</w:t>
+            </w:r>
+          </w:p>
+        </w:tc>
+        <w:tc>
+          <w:tcPr>
+            <w:tcW w:w="0" w:type="auto"/>
+            <w:vAlign w:val="center"/>
+            <w:hideMark/>
+          </w:tcPr>
+          <w:p>
+            <w:pPr>
+              <w:bidi w:val="0"/>
+              <w:adjustRightInd w:val="0"/>
+              <w:snapToGrid w:val="0"/>
+              <w:spacing w:before="120" w:after="120"/>
+              <w:ind w:left="288" w:right="288"/>
+              <w:jc w:val="center"/>
+              <w:rPr>
+                <w:rFonts w:ascii="Cambria" w:eastAsia="Times New Roman" w:hAnsi="Cambria"/>
+                <w:iCs/>
+                <w:kern w:val="0"/>
+                <w:sz w:val="24"/>
+                <w:szCs w:val="24"/>
+                <w:rtl/>
+                <w14:ligatures w14:val="none"/>
+              </w:rPr>
+            </w:pPr>
+            <w:r>
+              <w:rPr>
+                <w:rFonts w:ascii="Cambria" w:eastAsia="Times New Roman" w:hAnsi="Cambria"/>
+                <w:iCs/>
+                <w:kern w:val="0"/>
+                <w:sz w:val="24"/>
+                <w:szCs w:val="24"/>
+                <w14:ligatures w14:val="none"/>
+              </w:rPr>
+              <w:t>54.3819</w:t>
+            </w:r>
+          </w:p>
+        </w:tc>
+        <w:tc>
+          <w:tcPr>
+            <w:tcW w:w="0" w:type="auto"/>
+            <w:vAlign w:val="center"/>
+            <w:hideMark/>
+          </w:tcPr>
+          <w:p>
+            <w:pPr>
+              <w:bidi w:val="0"/>
+              <w:adjustRightInd w:val="0"/>
+              <w:snapToGrid w:val="0"/>
+              <w:spacing w:before="120" w:after="120"/>
+              <w:ind w:left="288" w:right="288"/>
+              <w:jc w:val="center"/>
+              <w:rPr>
+                <w:rFonts w:ascii="Cambria" w:eastAsia="Times New Roman" w:hAnsi="Cambria"/>
+                <w:iCs/>
+                <w:kern w:val="0"/>
+                <w:sz w:val="24"/>
+                <w:szCs w:val="24"/>
+                <w14:ligatures w14:val="none"/>
+              </w:rPr>
+            </w:pPr>
+            <w:r>
+              <w:rPr>
+                <w:rFonts w:ascii="Cambria" w:eastAsia="Times New Roman" w:hAnsi="Cambria"/>
+                <w:iCs/>
+                <w:kern w:val="0"/>
+                <w:sz w:val="24"/>
+                <w:szCs w:val="24"/>
+                <w14:ligatures w14:val="none"/>
+              </w:rPr>
+              <w:t>35.7678</w:t>
+            </w:r>
+          </w:p>
+        </w:tc>
+        <w:tc>
+          <w:tcPr>
+            <w:tcW w:w="0" w:type="auto"/>
+            <w:vAlign w:val="center"/>
+            <w:hideMark/>
+          </w:tcPr>
+          <w:p>
+            <w:pPr>
+              <w:bidi w:val="0"/>
+              <w:adjustRightInd w:val="0"/>
+              <w:snapToGrid w:val="0"/>
+              <w:spacing w:before="120" w:after="120"/>
+              <w:ind w:left="288" w:right="288"/>
+              <w:jc w:val="center"/>
+              <w:rPr>
+                <w:rFonts w:ascii="Cambria" w:eastAsia="Times New Roman" w:hAnsi="Cambria"/>
+                <w:iCs/>
+                <w:kern w:val="0"/>
+                <w:sz w:val="24"/>
+                <w:szCs w:val="24"/>
+                <w14:ligatures w14:val="none"/>
+              </w:rPr>
+            </w:pPr>
+            <w:r>
+              <w:rPr>
+                <w:rFonts w:ascii="Cambria" w:eastAsia="Times New Roman" w:hAnsi="Cambria"/>
+                <w:iCs/>
+                <w:kern w:val="0"/>
+                <w:sz w:val="24"/>
+                <w:szCs w:val="24"/>
+                <w14:ligatures w14:val="none"/>
+              </w:rPr>
+              <w:t>18.6140</w:t>
+            </w:r>
+          </w:p>
+        </w:tc>
+      </w:tr>
+      <w:tr>
+        <w:trPr>
+          <w:trHeight w:val="773"/>
+          <w:jc w:val="center"/>
+        </w:trPr>
+        <w:tc>
+          <w:tcPr>
+            <w:tcW w:w="1862" w:type="dxa"/>
+            <w:vAlign w:val="center"/>
+            <w:hideMark/>
+          </w:tcPr>
+          <w:p>
+            <w:pPr>
+              <w:bidi w:val="0"/>
+              <w:jc w:val="center"/>
+              <w:rPr>
+                <w:rFonts w:ascii="Times New Roman" w:eastAsia="Times New Roman" w:hAnsi="Times New Roman" w:cs="Times New Roman"/>
+                <w:b/>
+                <w:bCs/>
+                <w:kern w:val="0"/>
+                <w:sz w:val="24"/>
+                <w:szCs w:val="24"/>
+                <w:lang w:bidi="ar-SA"/>
+                <w14:ligatures w14:val="none"/>
+              </w:rPr>
+            </w:pPr>
+            <w:r>
+              <w:rPr>
+                <w:rFonts w:ascii="Times New Roman" w:eastAsia="Times New Roman" w:hAnsi="Times New Roman" w:cs="Times New Roman"/>
+                <w:b/>
+                <w:bCs/>
+                <w:kern w:val="0"/>
+                <w:sz w:val="24"/>
+                <w:szCs w:val="24"/>
+                <w:lang w:bidi="ar-SA"/>
+                <w14:ligatures w14:val="none"/>
+              </w:rPr>
+              <w:t>Improved VAE</w:t>
+            </w:r>
+          </w:p>
+          <w:p>
+            <w:pPr>
+              <w:bidi w:val="0"/>
+              <w:jc w:val="center"/>
+              <w:rPr>
+                <w:rFonts w:ascii="Times New Roman" w:eastAsia="Times New Roman" w:hAnsi="Times New Roman" w:cs="Times New Roman"/>
+                <w:b/>
+                <w:bCs/>
+                <w:kern w:val="0"/>
+                <w:sz w:val="24"/>
+                <w:szCs w:val="24"/>
+                <w:lang w:bidi="ar-SA"/>
+                <w14:ligatures w14:val="none"/>
+              </w:rPr>
+            </w:pPr>
+            <w:r>
+              <w:rPr>
+                <w:rFonts w:ascii="Times New Roman" w:eastAsia="Times New Roman" w:hAnsi="Times New Roman" w:cs="Times New Roman"/>
+                <w:b/>
+                <w:bCs/>
+                <w:kern w:val="0"/>
+                <w:sz w:val="24"/>
+                <w:szCs w:val="24"/>
+                <w:lang w:bidi="ar-SA"/>
+                <w14:ligatures w14:val="none"/>
+              </w:rPr>
+              <w:t xml:space="preserve">(Conv, </w:t>
+            </w:r>
+            <m:oMath>
+              <m:r>
+                <m:rPr>
+                  <m:sty m:val="bi"/>
+                </m:rPr>
+                <w:rPr>
+                  <w:rFonts w:ascii="Cambria Math" w:eastAsia="Times New Roman" w:hAnsi="Cambria Math" w:cs="Times New Roman"/>
+                  <w:kern w:val="0"/>
+                  <w:sz w:val="24"/>
+                  <w:szCs w:val="24"/>
+                  <w:lang w:bidi="ar-SA"/>
+                  <w14:ligatures w14:val="none"/>
+                </w:rPr>
+                <m:t>β=1.</m:t>
+              </m:r>
+            </m:oMath>
+            <w:r>
+              <w:rPr>
+                <w:rFonts w:ascii="Times New Roman" w:eastAsia="Times New Roman" w:hAnsi="Times New Roman" w:cs="Times New Roman"/>
+                <w:b/>
+                <w:bCs/>
+                <w:kern w:val="0"/>
+                <w:sz w:val="24"/>
+                <w:szCs w:val="24"/>
+                <w:lang w:bidi="ar-SA"/>
+                <w14:ligatures w14:val="none"/>
+              </w:rPr>
+              <w:t>)</w:t>
+            </w:r>
+          </w:p>
+        </w:tc>
+        <w:tc>
+          <w:tcPr>
+            <w:tcW w:w="0" w:type="auto"/>
+            <w:vAlign w:val="center"/>
+            <w:hideMark/>
+          </w:tcPr>
+          <w:p>
+            <w:pPr>
+              <w:bidi w:val="0"/>
+              <w:adjustRightInd w:val="0"/>
+              <w:snapToGrid w:val="0"/>
+              <w:spacing w:before="120" w:after="120"/>
+              <w:ind w:left="288" w:right="288"/>
+              <w:jc w:val="center"/>
+              <w:rPr>
+                <w:rFonts w:ascii="Cambria" w:eastAsia="Times New Roman" w:hAnsi="Cambria"/>
+                <w:iCs/>
+                <w:kern w:val="0"/>
+                <w:sz w:val="24"/>
+                <w:szCs w:val="24"/>
+                <w14:ligatures w14:val="none"/>
+              </w:rPr>
+            </w:pPr>
+            <w:r>
+              <w:rPr>
+                <w:rFonts w:ascii="Cambria" w:eastAsia="Times New Roman" w:hAnsi="Cambria"/>
+                <w:iCs/>
+                <w:kern w:val="0"/>
+                <w:sz w:val="24"/>
+                <w:szCs w:val="24"/>
+                <w14:ligatures w14:val="none"/>
+              </w:rPr>
+              <w:t>49.9575</w:t>
+            </w:r>
+          </w:p>
+        </w:tc>
+        <w:tc>
+          <w:tcPr>
+            <w:tcW w:w="0" w:type="auto"/>
+            <w:vAlign w:val="center"/>
+            <w:hideMark/>
+          </w:tcPr>
+          <w:p>
+            <w:pPr>
+              <w:bidi w:val="0"/>
+              <w:adjustRightInd w:val="0"/>
+              <w:snapToGrid w:val="0"/>
+              <w:spacing w:before="120" w:after="120"/>
+              <w:ind w:left="288" w:right="288"/>
+              <w:jc w:val="center"/>
+              <w:rPr>
+                <w:rFonts w:ascii="Cambria" w:eastAsia="Times New Roman" w:hAnsi="Cambria"/>
+                <w:iCs/>
+                <w:kern w:val="0"/>
+                <w:sz w:val="24"/>
+                <w:szCs w:val="24"/>
+                <w14:ligatures w14:val="none"/>
+              </w:rPr>
+            </w:pPr>
+            <w:r>
+              <w:rPr>
+                <w:rFonts w:ascii="Cambria" w:eastAsia="Times New Roman" w:hAnsi="Cambria"/>
+                <w:iCs/>
+                <w:kern w:val="0"/>
+                <w:sz w:val="24"/>
+                <w:szCs w:val="24"/>
+                <w14:ligatures w14:val="none"/>
+              </w:rPr>
+              <w:t>29.9687</w:t>
+            </w:r>
+          </w:p>
+        </w:tc>
+        <w:tc>
+          <w:tcPr>
+            <w:tcW w:w="0" w:type="auto"/>
+            <w:vAlign w:val="center"/>
+            <w:hideMark/>
+          </w:tcPr>
+          <w:p>
+            <w:pPr>
+              <w:bidi w:val="0"/>
+              <w:adjustRightInd w:val="0"/>
+              <w:snapToGrid w:val="0"/>
+              <w:spacing w:before="120" w:after="120"/>
+              <w:ind w:left="288" w:right="288"/>
+              <w:jc w:val="center"/>
+              <w:rPr>
+                <w:rFonts w:ascii="Cambria" w:eastAsia="Times New Roman" w:hAnsi="Cambria"/>
+                <w:iCs/>
+                <w:kern w:val="0"/>
+                <w:sz w:val="24"/>
+                <w:szCs w:val="24"/>
+                <w14:ligatures w14:val="none"/>
+              </w:rPr>
+            </w:pPr>
+            <w:r>
+              <w:rPr>
+                <w:rFonts w:ascii="Cambria" w:eastAsia="Times New Roman" w:hAnsi="Cambria"/>
+                <w:iCs/>
+                <w:kern w:val="0"/>
+                <w:sz w:val="24"/>
+                <w:szCs w:val="24"/>
+                <w14:ligatures w14:val="none"/>
+              </w:rPr>
+              <w:t>19.9887</w:t>
+            </w:r>
+          </w:p>
+        </w:tc>
+      </w:tr>
+      <w:tr>
+        <w:trPr>
+          <w:jc w:val="center"/>
+        </w:trPr>
+        <w:tc>
+          <w:tcPr>
+            <w:tcW w:w="1862" w:type="dxa"/>
+            <w:vAlign w:val="center"/>
+            <w:hideMark/>
+          </w:tcPr>
+          <w:p>
+            <w:pPr>
+              <w:bidi w:val="0"/>
+              <w:jc w:val="center"/>
+              <w:rPr>
+                <w:rFonts w:ascii="Times New Roman" w:eastAsia="Times New Roman" w:hAnsi="Times New Roman" w:cs="Times New Roman"/>
+                <w:b/>
+                <w:bCs/>
+                <w:kern w:val="0"/>
+                <w:sz w:val="24"/>
+                <w:szCs w:val="24"/>
+                <w:lang w:bidi="ar-SA"/>
+                <w14:ligatures w14:val="none"/>
+              </w:rPr>
+            </w:pPr>
+            <w:r>
+              <w:rPr>
+                <w:rFonts w:ascii="Times New Roman" w:eastAsia="Times New Roman" w:hAnsi="Times New Roman" w:cs="Times New Roman"/>
+                <w:b/>
+                <w:bCs/>
+                <w:kern w:val="0"/>
+                <w:sz w:val="24"/>
+                <w:szCs w:val="24"/>
+                <w:lang w:bidi="ar-SA"/>
+                <w14:ligatures w14:val="none"/>
+              </w:rPr>
               <w:t>Conv VAE</w:t>
             </w:r>
           </w:p>
@@ -914,13 +2444,13 @@
             </w:pPr>
             <w:r>
               <w:rPr>
-                <w:rFonts w:ascii="Cambria" w:eastAsia="Times New Roman" w:hAnsi="Cambria"/>
+                <w:rFonts w:ascii="Times New Roman" w:eastAsia="Times New Roman" w:hAnsi="Times New Roman" w:cs="Times New Roman"/>
                 <w:b/>
                 <w:bCs/>
-                <w:iCs/>
-                <w:kern w:val="0"/>
-                <w:sz w:val="24"/>
-                <w:szCs w:val="24"/>
+                <w:kern w:val="0"/>
+                <w:sz w:val="24"/>
+                <w:szCs w:val="24"/>
+                <w:lang w:bidi="ar-SA"/>
                 <w14:ligatures w14:val="none"/>
               </w:rPr>
               <w:t>(</w:t>
@@ -977,7 +2507,20 @@
                 <w:szCs w:val="24"/>
                 <w14:ligatures w14:val="none"/>
               </w:rPr>
-              <w:t>0.5)</w:t>
+              <w:t>0.5</w:t>
+            </w:r>
+            <w:r>
+              <w:rPr>
+                <w:rFonts w:ascii="Times New Roman" w:eastAsia="Times New Roman" w:hAnsi="Times New Roman" w:cs="Times New Roman"/>
+                <w:b/>
+                <w:bCs/>
+                <w:kern w:val="0"/>
+                <w:sz w:val="24"/>
+                <w:szCs w:val="24"/>
+                <w:lang w:bidi="ar-SA"/>
+                <w14:ligatures w14:val="none"/>
+              </w:rPr>
+              <w:t>)</w:t>
             </w:r>
           </w:p>
         </w:tc>
@@ -1885,7 +3428,7 @@
                     <pic:cNvPicPr/>
                   </pic:nvPicPr>
                   <pic:blipFill>
-                    <a:blip r:embed="rId7" cstate="print">
+                    <a:blip r:embed="rId13" cstate="print">
                       <a:extLst>
                         <a:ext uri="{28A0092B-C50C-407E-A947-70E740481C1C}">
                           <a14:useLocalDpi xmlns:a14="http://schemas.microsoft.com/office/drawing/2010/main" val="0"/>
@@ -1954,7 +3497,7 @@
                     <pic:cNvPicPr/>
                   </pic:nvPicPr>
                   <pic:blipFill>
-                    <a:blip r:embed="rId8">
+                    <a:blip r:embed="rId14">
                       <a:extLst>
                         <a:ext uri="{28A0092B-C50C-407E-A947-70E740481C1C}">
                           <a14:useLocalDpi xmlns:a14="http://schemas.microsoft.com/office/drawing/2010/main" val="0"/>
@@ -2059,7 +3602,7 @@
                     <pic:cNvPicPr/>
                   </pic:nvPicPr>
                   <pic:blipFill>
-                    <a:blip r:embed="rId9" cstate="print">
+                    <a:blip r:embed="rId15" cstate="print">
                       <a:extLst>
                         <a:ext uri="{28A0092B-C50C-407E-A947-70E740481C1C}">
                           <a14:useLocalDpi xmlns:a14="http://schemas.microsoft.com/office/drawing/2010/main" val="0"/>
@@ -2130,7 +3673,7 @@
                     <pic:cNvPicPr/>
                   </pic:nvPicPr>
                   <pic:blipFill>
-                    <a:blip r:embed="rId10" cstate="print">
+                    <a:blip r:embed="rId16" cstate="print">
                       <a:extLst>
                         <a:ext uri="{28A0092B-C50C-407E-A947-70E740481C1C}">
                           <a14:useLocalDpi xmlns:a14="http://schemas.microsoft.com/office/drawing/2010/main" val="0"/>
@@ -2340,7 +3883,7 @@
                     <pic:cNvPicPr/>
                   </pic:nvPicPr>
                   <pic:blipFill>
-                    <a:blip r:embed="rId11"/>
+                    <a:blip r:embed="rId17"/>
                     <a:stretch>
                       <a:fillRect/>
                     </a:stretch>
@@ -2465,7 +4008,7 @@
                     </pic:cNvPicPr>
                   </pic:nvPicPr>
                   <pic:blipFill>
-                    <a:blip r:embed="rId12"/>
+                    <a:blip r:embed="rId18"/>
                     <a:stretch>
                       <a:fillRect/>
                     </a:stretch>
@@ -2541,7 +4084,7 @@
                     </pic:cNvPicPr>
                   </pic:nvPicPr>
                   <pic:blipFill>
-                    <a:blip r:embed="rId13"/>
+                    <a:blip r:embed="rId19"/>
                     <a:stretch>
                       <a:fillRect/>
                     </a:stretch>
@@ -2613,7 +4156,7 @@
                     </pic:cNvPicPr>
                   </pic:nvPicPr>
                   <pic:blipFill>
-                    <a:blip r:embed="rId14"/>
+                    <a:blip r:embed="rId20"/>
                     <a:stretch>
                       <a:fillRect/>
                     </a:stretch>
@@ -2671,7 +4214,7 @@
                     <pic:cNvPicPr/>
                   </pic:nvPicPr>
                   <pic:blipFill>
-                    <a:blip r:embed="rId15"/>
+                    <a:blip r:embed="rId21"/>
                     <a:stretch>
                       <a:fillRect/>
                     </a:stretch>
@@ -2826,7 +4369,7 @@
                     </pic:cNvPicPr>
                   </pic:nvPicPr>
                   <pic:blipFill>
-                    <a:blip r:embed="rId16"/>
+                    <a:blip r:embed="rId22"/>
                     <a:stretch>
                       <a:fillRect/>
                     </a:stretch>
@@ -2890,7 +4433,7 @@
                     <pic:cNvPicPr/>
                   </pic:nvPicPr>
                   <pic:blipFill>
-                    <a:blip r:embed="rId17"/>
+                    <a:blip r:embed="rId23"/>
                     <a:stretch>
                       <a:fillRect/>
                     </a:stretch>
@@ -2913,7 +4456,53 @@
     </w:p>
     <w:p>
       <w:pPr>
+        <w:bidi w:val="0"/>
+        <w:rPr>
+          <w:rFonts w:eastAsiaTheme="majorEastAsia"/>
+          <w:b/>
+          <w:bCs/>
+          <w:color w:val="0F4761" w:themeColor="accent1" w:themeShade="BF"/>
+          <w:sz w:val="36"/>
+          <w:szCs w:val="36"/>
+          <w:rtl/>
+        </w:rPr>
+      </w:pPr>
+      <w:r>
+        <w:rPr>
+          <w:rFonts w:cs="Times New Roman"/>
+          <w:rtl/>
+        </w:rPr>
+        <w:br w:type="page"/>
+      </w:r>
+    </w:p>
+    <w:p>
+      <w:pPr>
         <w:pStyle w:val="Heading2"/>
+        <w:rPr>
+          <w:rtl/>
+        </w:rPr>
+      </w:pPr>
+      <w:r>
+        <w:rPr>
+          <w:rtl/>
+        </w:rPr>
+        <w:lastRenderedPageBreak/>
+        <w:t>مقایسه با</w:t>
+      </w:r>
+      <w:r>
+        <w:t xml:space="preserve"> VAE </w:t>
+      </w:r>
+      <w:proofErr w:type="spellStart"/>
+      <w:r>
+        <w:rPr>
+          <w:rtl/>
+        </w:rPr>
+        <w:t>غیرشرطی</w:t>
+      </w:r>
+      <w:proofErr w:type="spellEnd"/>
+    </w:p>
+    <w:p>
+      <w:pPr>
         <w:rPr>
           <w:rFonts w:ascii="Times New Roman" w:hAnsi="Times New Roman" w:cs="Times New Roman"/>
           <w:sz w:val="24"/>
@@ -2921,34 +4510,65 @@
           <w:lang w:bidi="ar-SA"/>
         </w:rPr>
       </w:pPr>
-      <w:r>
-        <w:rPr>
-          <w:rtl/>
-        </w:rPr>
-        <w:lastRenderedPageBreak/>
-        <w:t>مقایسه با</w:t>
+      <w:proofErr w:type="spellStart"/>
+      <w:r>
+        <w:t>cVAE</w:t>
+      </w:r>
+      <w:proofErr w:type="spellEnd"/>
+      <w:r>
+        <w:t xml:space="preserve"> </w:t>
+      </w:r>
+      <w:r>
+        <w:rPr>
+          <w:rFonts w:hint="cs"/>
+          <w:rtl/>
+        </w:rPr>
+        <w:t xml:space="preserve"> </w:t>
+      </w:r>
+      <w:r>
+        <w:rPr>
+          <w:rtl/>
+        </w:rPr>
+        <w:t>تولیدات کلاس</w:t>
+      </w:r>
+      <w:r>
+        <w:rPr>
+          <w:rFonts w:hint="cs"/>
+          <w:rtl/>
+        </w:rPr>
+        <w:t xml:space="preserve"> </w:t>
+      </w:r>
+      <w:r>
+        <w:rPr>
+          <w:rtl/>
+        </w:rPr>
+        <w:t>‌محور دارد، در حالی که</w:t>
       </w:r>
       <w:r>
         <w:t xml:space="preserve"> VAE </w:t>
       </w:r>
-      <w:proofErr w:type="spellStart"/>
-      <w:r>
-        <w:rPr>
-          <w:rtl/>
-        </w:rPr>
-        <w:t>غیرشرطی</w:t>
-      </w:r>
-      <w:proofErr w:type="spellEnd"/>
+      <w:r>
+        <w:rPr>
+          <w:rtl/>
+        </w:rPr>
+        <w:t>معمولی مخلوط است</w:t>
+      </w:r>
+      <w:r>
+        <w:t>.</w:t>
+      </w:r>
     </w:p>
     <w:p>
+      <w:pPr>
+        <w:jc w:val="center"/>
+      </w:pPr>
       <w:r>
         <w:rPr>
           <w:noProof/>
         </w:rPr>
         <w:drawing>
           <wp:inline distT="0" distB="0" distL="0" distR="0" wp14:anchorId="17745830" wp14:editId="3DA6F491">
-            <wp:extent cx="5943600" cy="6054725"/>
-            <wp:effectExtent l="0" t="0" r="0" b="3175"/>
+            <wp:extent cx="5479366" cy="5581811"/>
+            <wp:effectExtent l="0" t="0" r="0" b="0"/>
             <wp:docPr id="1555777693" name="Picture 2" descr="A collage of different types of clothing&#10;&#10;AI-generated content may be incorrect.">
               <a:extLst xmlns:a="http://schemas.openxmlformats.org/drawingml/2006/main">
                 <a:ext uri="{FF2B5EF4-FFF2-40B4-BE49-F238E27FC236}">
@@ -2975,7 +4595,7 @@
                     </pic:cNvPicPr>
                   </pic:nvPicPr>
                   <pic:blipFill>
-                    <a:blip r:embed="rId18"/>
+                    <a:blip r:embed="rId24"/>
                     <a:stretch>
                       <a:fillRect/>
                     </a:stretch>
@@ -2983,7 +4603,7 @@
                   <pic:spPr>
                     <a:xfrm>
                       <a:off x="0" y="0"/>
-                      <a:ext cx="5943600" cy="6054725"/>
+                      <a:ext cx="5502979" cy="5605865"/>
                     </a:xfrm>
                     <a:prstGeom prst="rect">
                       <a:avLst/>
@@ -2995,6 +4615,13 @@
           </wp:inline>
         </w:drawing>
       </w:r>
+    </w:p>
+    <w:p>
+      <w:pPr>
+        <w:rPr>
+          <w:rtl/>
+        </w:rPr>
+      </w:pPr>
     </w:p>
     <w:p/>
     <w:p>
@@ -3021,7 +4648,7 @@
                     <pic:cNvPicPr/>
                   </pic:nvPicPr>
                   <pic:blipFill>
-                    <a:blip r:embed="rId19"/>
+                    <a:blip r:embed="rId25"/>
                     <a:stretch>
                       <a:fillRect/>
                     </a:stretch>
@@ -4435,6 +6062,155 @@
     </w:lvl>
   </w:abstractNum>
   <w:abstractNum w:abstractNumId="6" w15:restartNumberingAfterBreak="0">
+    <w:nsid w:val="29B11912"/>
+    <w:multiLevelType w:val="multilevel"/>
+    <w:tmpl w:val="F3E6520A"/>
+    <w:lvl w:ilvl="0">
+      <w:start w:val="1"/>
+      <w:numFmt w:val="bullet"/>
+      <w:lvlText w:val=""/>
+      <w:lvlJc w:val="left"/>
+      <w:pPr>
+        <w:tabs>
+          <w:tab w:val="num" w:pos="720"/>
+        </w:tabs>
+        <w:ind w:left="720" w:hanging="360"/>
+      </w:pPr>
+      <w:rPr>
+        <w:rFonts w:ascii="Symbol" w:hAnsi="Symbol" w:hint="default"/>
+        <w:sz w:val="20"/>
+      </w:rPr>
+    </w:lvl>
+    <w:lvl w:ilvl="1" w:tentative="1">
+      <w:start w:val="1"/>
+      <w:numFmt w:val="bullet"/>
+      <w:lvlText w:val="o"/>
+      <w:lvlJc w:val="left"/>
+      <w:pPr>
+        <w:tabs>
+          <w:tab w:val="num" w:pos="1440"/>
+        </w:tabs>
+        <w:ind w:left="1440" w:hanging="360"/>
+      </w:pPr>
+      <w:rPr>
+        <w:rFonts w:ascii="Courier New" w:hAnsi="Courier New" w:hint="default"/>
+        <w:sz w:val="20"/>
+      </w:rPr>
+    </w:lvl>
+    <w:lvl w:ilvl="2" w:tentative="1">
+      <w:start w:val="1"/>
+      <w:numFmt w:val="bullet"/>
+      <w:lvlText w:val=""/>
+      <w:lvlJc w:val="left"/>
+      <w:pPr>
+        <w:tabs>
+          <w:tab w:val="num" w:pos="2160"/>
+        </w:tabs>
+        <w:ind w:left="2160" w:hanging="360"/>
+      </w:pPr>
+      <w:rPr>
+        <w:rFonts w:ascii="Wingdings" w:hAnsi="Wingdings" w:hint="default"/>
+        <w:sz w:val="20"/>
+      </w:rPr>
+    </w:lvl>
+    <w:lvl w:ilvl="3" w:tentative="1">
+      <w:start w:val="1"/>
+      <w:numFmt w:val="bullet"/>
+      <w:lvlText w:val=""/>
+      <w:lvlJc w:val="left"/>
+      <w:pPr>
+        <w:tabs>
+          <w:tab w:val="num" w:pos="2880"/>
+        </w:tabs>
+        <w:ind w:left="2880" w:hanging="360"/>
+      </w:pPr>
+      <w:rPr>
+        <w:rFonts w:ascii="Wingdings" w:hAnsi="Wingdings" w:hint="default"/>
+        <w:sz w:val="20"/>
+      </w:rPr>
+    </w:lvl>
+    <w:lvl w:ilvl="4" w:tentative="1">
+      <w:start w:val="1"/>
+      <w:numFmt w:val="bullet"/>
+      <w:lvlText w:val=""/>
+      <w:lvlJc w:val="left"/>
+      <w:pPr>
+        <w:tabs>
+          <w:tab w:val="num" w:pos="3600"/>
+        </w:tabs>
+        <w:ind w:left="3600" w:hanging="360"/>
+      </w:pPr>
+      <w:rPr>
+        <w:rFonts w:ascii="Wingdings" w:hAnsi="Wingdings" w:hint="default"/>
+        <w:sz w:val="20"/>
+      </w:rPr>
+    </w:lvl>
+    <w:lvl w:ilvl="5" w:tentative="1">
+      <w:start w:val="1"/>
+      <w:numFmt w:val="bullet"/>
+      <w:lvlText w:val=""/>
+      <w:lvlJc w:val="left"/>
+      <w:pPr>
+        <w:tabs>
+          <w:tab w:val="num" w:pos="4320"/>
+        </w:tabs>
+        <w:ind w:left="4320" w:hanging="360"/>
+      </w:pPr>
+      <w:rPr>
+        <w:rFonts w:ascii="Wingdings" w:hAnsi="Wingdings" w:hint="default"/>
+        <w:sz w:val="20"/>
+      </w:rPr>
+    </w:lvl>
+    <w:lvl w:ilvl="6" w:tentative="1">
+      <w:start w:val="1"/>
+      <w:numFmt w:val="bullet"/>
+      <w:lvlText w:val=""/>
+      <w:lvlJc w:val="left"/>
+      <w:pPr>
+        <w:tabs>
+          <w:tab w:val="num" w:pos="5040"/>
+        </w:tabs>
+        <w:ind w:left="5040" w:hanging="360"/>
+      </w:pPr>
+      <w:rPr>
+        <w:rFonts w:ascii="Wingdings" w:hAnsi="Wingdings" w:hint="default"/>
+        <w:sz w:val="20"/>
+      </w:rPr>
+    </w:lvl>
+    <w:lvl w:ilvl="7" w:tentative="1">
+      <w:start w:val="1"/>
+      <w:numFmt w:val="bullet"/>
+      <w:lvlText w:val=""/>
+      <w:lvlJc w:val="left"/>
+      <w:pPr>
+        <w:tabs>
+          <w:tab w:val="num" w:pos="5760"/>
+        </w:tabs>
+        <w:ind w:left="5760" w:hanging="360"/>
+      </w:pPr>
+      <w:rPr>
+        <w:rFonts w:ascii="Wingdings" w:hAnsi="Wingdings" w:hint="default"/>
+        <w:sz w:val="20"/>
+      </w:rPr>
+    </w:lvl>
+    <w:lvl w:ilvl="8" w:tentative="1">
+      <w:start w:val="1"/>
+      <w:numFmt w:val="bullet"/>
+      <w:lvlText w:val=""/>
+      <w:lvlJc w:val="left"/>
+      <w:pPr>
+        <w:tabs>
+          <w:tab w:val="num" w:pos="6480"/>
+        </w:tabs>
+        <w:ind w:left="6480" w:hanging="360"/>
+      </w:pPr>
+      <w:rPr>
+        <w:rFonts w:ascii="Wingdings" w:hAnsi="Wingdings" w:hint="default"/>
+        <w:sz w:val="20"/>
+      </w:rPr>
+    </w:lvl>
+  </w:abstractNum>
+  <w:abstractNum w:abstractNumId="7" w15:restartNumberingAfterBreak="0">
     <w:nsid w:val="4A6665F4"/>
     <w:multiLevelType w:val="multilevel"/>
     <w:tmpl w:val="4128E63E"/>
@@ -4583,7 +6359,7 @@
       </w:rPr>
     </w:lvl>
   </w:abstractNum>
-  <w:abstractNum w:abstractNumId="7" w15:restartNumberingAfterBreak="0">
+  <w:abstractNum w:abstractNumId="8" w15:restartNumberingAfterBreak="0">
     <w:nsid w:val="506741BC"/>
     <w:multiLevelType w:val="multilevel"/>
     <w:tmpl w:val="2804AEE6"/>
@@ -4732,7 +6508,7 @@
       </w:rPr>
     </w:lvl>
   </w:abstractNum>
-  <w:abstractNum w:abstractNumId="8" w15:restartNumberingAfterBreak="0">
+  <w:abstractNum w:abstractNumId="9" w15:restartNumberingAfterBreak="0">
     <w:nsid w:val="5D9A2550"/>
     <w:multiLevelType w:val="multilevel"/>
     <w:tmpl w:val="4D3C8DD8"/>
@@ -4881,7 +6657,7 @@
       </w:rPr>
     </w:lvl>
   </w:abstractNum>
-  <w:abstractNum w:abstractNumId="9" w15:restartNumberingAfterBreak="0">
+  <w:abstractNum w:abstractNumId="10" w15:restartNumberingAfterBreak="0">
     <w:nsid w:val="5E1D54BF"/>
     <w:multiLevelType w:val="hybridMultilevel"/>
     <w:tmpl w:val="19FEAA42"/>
@@ -4994,7 +6770,7 @@
       </w:rPr>
     </w:lvl>
   </w:abstractNum>
-  <w:abstractNum w:abstractNumId="10" w15:restartNumberingAfterBreak="0">
+  <w:abstractNum w:abstractNumId="11" w15:restartNumberingAfterBreak="0">
     <w:nsid w:val="69547ACA"/>
     <w:multiLevelType w:val="multilevel"/>
     <w:tmpl w:val="C77095CC"/>
@@ -5144,16 +6920,16 @@
     </w:lvl>
   </w:abstractNum>
   <w:num w:numId="1" w16cid:durableId="585384578">
-    <w:abstractNumId w:val="7"/>
+    <w:abstractNumId w:val="8"/>
   </w:num>
   <w:num w:numId="2" w16cid:durableId="950167250">
     <w:abstractNumId w:val="2"/>
   </w:num>
   <w:num w:numId="3" w16cid:durableId="133254401">
-    <w:abstractNumId w:val="8"/>
+    <w:abstractNumId w:val="9"/>
   </w:num>
   <w:num w:numId="4" w16cid:durableId="1637828918">
-    <w:abstractNumId w:val="9"/>
+    <w:abstractNumId w:val="10"/>
   </w:num>
   <w:num w:numId="5" w16cid:durableId="1793473112">
     <w:abstractNumId w:val="3"/>
@@ -5168,13 +6944,16 @@
     <w:abstractNumId w:val="4"/>
   </w:num>
   <w:num w:numId="9" w16cid:durableId="1056784870">
-    <w:abstractNumId w:val="6"/>
+    <w:abstractNumId w:val="7"/>
   </w:num>
   <w:num w:numId="10" w16cid:durableId="1136603571">
     <w:abstractNumId w:val="1"/>
   </w:num>
   <w:num w:numId="11" w16cid:durableId="706637569">
-    <w:abstractNumId w:val="10"/>
+    <w:abstractNumId w:val="11"/>
+  </w:num>
+  <w:num w:numId="12" w16cid:durableId="1592884236">
+    <w:abstractNumId w:val="6"/>
   </w:num>
 </w:numbering>
 </file>
@@ -5579,7 +7358,7 @@
   <w:style w:type="paragraph" w:default="1" w:styleId="Normal">
     <w:name w:val="Normal"/>
     <w:qFormat/>
-    <w:rsid w:val="004103D9"/>
+    <w:rsid w:val="00881D6F"/>
     <w:pPr>
       <w:bidi/>
     </w:pPr>
@@ -6129,7 +7908,6 @@
     <w:name w:val="Normal (Web)"/>
     <w:basedOn w:val="Normal"/>
     <w:uiPriority w:val="99"/>
-    <w:semiHidden/>
     <w:unhideWhenUsed/>
     <w:rsid w:val="00B95B61"/>
     <w:pPr>

</xml_diff>

<commit_message>
Remove FID in limitation section of Report
</commit_message>
<xml_diff>
--- a/ML Project Fashion MNIST VAE Report.docx
+++ b/ML Project Fashion MNIST VAE Report.docx
@@ -632,7 +632,7 @@
       <w:pPr>
         <w:jc w:val="center"/>
         <w:rPr>
-          <w:rFonts w:ascii="Cambria" w:hAnsi="Cambria" w:hint="cs"/>
+          <w:rFonts w:ascii="Cambria" w:hAnsi="Cambria"/>
         </w:rPr>
       </w:pPr>
       <w:r>
@@ -721,28 +721,7 @@
           <w:rtl/>
         </w:rPr>
         <w:lastRenderedPageBreak/>
-        <w:t xml:space="preserve">فاز </w:t>
-      </w:r>
-      <w:r>
-        <w:rPr>
-          <w:rFonts w:hint="cs"/>
-          <w:rtl/>
-        </w:rPr>
-        <w:t>دوم:</w:t>
-      </w:r>
-      <w:r>
-        <w:rPr>
-          <w:rFonts w:hint="cs"/>
-          <w:rtl/>
-        </w:rPr>
-        <w:t xml:space="preserve"> </w:t>
-      </w:r>
-      <w:r>
-        <w:rPr>
-          <w:rFonts w:hint="cs"/>
-          <w:rtl/>
-        </w:rPr>
-        <w:t>پیاده سازی</w:t>
+        <w:t>فاز دوم: پیاده سازی</w:t>
       </w:r>
     </w:p>
     <w:p>
@@ -793,13 +772,7 @@
           <w:rPr>
             <w:rFonts w:ascii="Cambria Math" w:hAnsi="Cambria Math"/>
           </w:rPr>
-          <m:t>=</m:t>
-        </m:r>
-        <m:r>
-          <w:rPr>
-            <w:rFonts w:ascii="Cambria Math" w:hAnsi="Cambria Math"/>
-          </w:rPr>
-          <m:t>32</m:t>
+          <m:t>=32</m:t>
         </m:r>
       </m:oMath>
       <w:r>
@@ -868,27 +841,7 @@
             <w:rPr>
               <w:rFonts w:ascii="Cambria Math" w:hAnsi="Cambria Math"/>
             </w:rPr>
-            <m:t>R</m:t>
-          </m:r>
-          <w:proofErr w:type="spellStart"/>
-          <m:r>
-            <m:rPr>
-              <m:nor/>
-            </m:rPr>
-            <w:rPr>
-              <w:rFonts w:ascii="Cambria Math" w:hAnsi="Cambria Math"/>
-            </w:rPr>
-            <m:t>egularization</m:t>
-          </m:r>
-          <w:proofErr w:type="spellEnd"/>
-          <m:r>
-            <m:rPr>
-              <m:nor/>
-            </m:rPr>
-            <w:rPr>
-              <w:rFonts w:ascii="Cambria Math" w:hAnsi="Cambria Math"/>
-            </w:rPr>
-            <m:t xml:space="preserve"> Factor</m:t>
+            <m:t>Regularization Factor</m:t>
           </m:r>
         </m:oMath>
       </m:oMathPara>
@@ -909,28 +862,13 @@
             <w:rPr>
               <w:rFonts w:ascii="Cambria Math" w:hAnsi="Cambria Math"/>
             </w:rPr>
-            <m:t>R</m:t>
-          </m:r>
-          <m:r>
-            <m:rPr>
-              <m:nor/>
-            </m:rPr>
-            <w:rPr>
-              <w:rFonts w:ascii="Cambria Math" w:hAnsi="Cambria Math"/>
-            </w:rPr>
-            <m:t>egularization Factor</m:t>
+            <m:t>Regularization Factor</m:t>
           </m:r>
           <m:r>
             <w:rPr>
               <w:rFonts w:ascii="Cambria Math" w:hAnsi="Cambria Math"/>
             </w:rPr>
-            <m:t>=</m:t>
-          </m:r>
-          <m:r>
-            <w:rPr>
-              <w:rFonts w:ascii="Cambria Math" w:hAnsi="Cambria Math"/>
-            </w:rPr>
-            <m:t xml:space="preserve">β × </m:t>
+            <m:t xml:space="preserve">=β × </m:t>
           </m:r>
           <m:r>
             <m:rPr>
@@ -1057,13 +995,7 @@
           <w:rPr>
             <w:rFonts w:ascii="Cambria Math" w:hAnsi="Cambria Math"/>
           </w:rPr>
-          <m:t>=</m:t>
-        </m:r>
-        <m:r>
-          <w:rPr>
-            <w:rFonts w:ascii="Cambria Math" w:hAnsi="Cambria Math"/>
-          </w:rPr>
-          <m:t>64</m:t>
+          <m:t>=64</m:t>
         </m:r>
       </m:oMath>
       <w:r>
@@ -4926,42 +4858,6 @@
           <w:rtl/>
         </w:rPr>
         <w:t>خوب کار می‌کنند اما ممکن است برای داده‌های پیچیده‌تر (رنگی، بزرگ‌تر) نیاز به معماری عمیق‌تر داشته باشند</w:t>
-      </w:r>
-      <w:r>
-        <w:t>.</w:t>
-      </w:r>
-    </w:p>
-    <w:p>
-      <w:pPr>
-        <w:pStyle w:val="ListParagraph"/>
-        <w:numPr>
-          <w:ilvl w:val="0"/>
-          <w:numId w:val="4"/>
-        </w:numPr>
-      </w:pPr>
-      <w:r>
-        <w:t xml:space="preserve">FID </w:t>
-      </w:r>
-      <w:r>
-        <w:rPr>
-          <w:rtl/>
-        </w:rPr>
-        <w:t xml:space="preserve"> </w:t>
-      </w:r>
-      <w:r>
-        <w:rPr>
-          <w:rtl/>
-        </w:rPr>
-        <w:t>فقط برای یک مدل محاسبه شده؛ ممکن است</w:t>
-      </w:r>
-      <w:r>
-        <w:t xml:space="preserve"> overfit </w:t>
-      </w:r>
-      <w:r>
-        <w:rPr>
-          <w:rtl/>
-        </w:rPr>
-        <w:t>به طبقه‌بند خاص باشد</w:t>
       </w:r>
       <w:r>
         <w:t>.</w:t>

</xml_diff>